<commit_message>
opdateret Design, implementering og test SW Kodelås (Læs korrektur).docx
</commit_message>
<xml_diff>
--- a/Rapport/Design, implementering og test SW Kodelås (Læs korrektur).docx
+++ b/Rapport/Design, implementering og test SW Kodelås (Læs korrektur).docx
@@ -1,10 +1,10 @@
 
 <file path=word/document.xml><?xml version="1.0" encoding="utf-8"?>
-<w:document xmlns:wpc="http://schemas.microsoft.com/office/word/2010/wordprocessingCanvas" xmlns:cx="http://schemas.microsoft.com/office/drawing/2014/chartex" xmlns:cx1="http://schemas.microsoft.com/office/drawing/2015/9/8/chartex" xmlns:mc="http://schemas.openxmlformats.org/markup-compatibility/2006" xmlns:o="urn:schemas-microsoft-com:office:office" xmlns:r="http://schemas.openxmlformats.org/officeDocument/2006/relationships" xmlns:m="http://schemas.openxmlformats.org/officeDocument/2006/math" xmlns:v="urn:schemas-microsoft-com:vml" xmlns:wp14="http://schemas.microsoft.com/office/word/2010/wordprocessingDrawing" xmlns:wp="http://schemas.openxmlformats.org/drawingml/2006/wordprocessingDrawing" xmlns:w10="urn:schemas-microsoft-com:office:word" xmlns:w="http://schemas.openxmlformats.org/wordprocessingml/2006/main" xmlns:w14="http://schemas.microsoft.com/office/word/2010/wordml" xmlns:w15="http://schemas.microsoft.com/office/word/2012/wordml" xmlns:w16se="http://schemas.microsoft.com/office/word/2015/wordml/symex" xmlns:wpg="http://schemas.microsoft.com/office/word/2010/wordprocessingGroup" xmlns:wpi="http://schemas.microsoft.com/office/word/2010/wordprocessingInk" xmlns:wne="http://schemas.microsoft.com/office/word/2006/wordml" xmlns:wps="http://schemas.microsoft.com/office/word/2010/wordprocessingShape" mc:Ignorable="w14 w15 w16se wp14">
+<w:document xmlns:wpc="http://schemas.microsoft.com/office/word/2010/wordprocessingCanvas" xmlns:mc="http://schemas.openxmlformats.org/markup-compatibility/2006" xmlns:o="urn:schemas-microsoft-com:office:office" xmlns:r="http://schemas.openxmlformats.org/officeDocument/2006/relationships" xmlns:m="http://schemas.openxmlformats.org/officeDocument/2006/math" xmlns:v="urn:schemas-microsoft-com:vml" xmlns:wp14="http://schemas.microsoft.com/office/word/2010/wordprocessingDrawing" xmlns:wp="http://schemas.openxmlformats.org/drawingml/2006/wordprocessingDrawing" xmlns:w10="urn:schemas-microsoft-com:office:word" xmlns:w="http://schemas.openxmlformats.org/wordprocessingml/2006/main" xmlns:w14="http://schemas.microsoft.com/office/word/2010/wordml" xmlns:w15="http://schemas.microsoft.com/office/word/2012/wordml" xmlns:wpg="http://schemas.microsoft.com/office/word/2010/wordprocessingGroup" xmlns:wpi="http://schemas.microsoft.com/office/word/2010/wordprocessingInk" xmlns:wne="http://schemas.microsoft.com/office/word/2006/wordml" xmlns:wps="http://schemas.microsoft.com/office/word/2010/wordprocessingShape" mc:Ignorable="w14 w15 wp14">
   <w:body>
     <w:p>
       <w:pPr>
-        <w:pStyle w:val="Overskrift2"/>
+        <w:pStyle w:val="Heading2"/>
       </w:pPr>
       <w:r>
         <w:t>Kodelås</w:t>
@@ -15,94 +15,36 @@
     </w:p>
     <w:p>
       <w:r>
-        <w:t xml:space="preserve">Kodelåsen er programmeret i faget ”Digital System Design”. Kodelåsen har to </w:t>
-      </w:r>
-      <w:proofErr w:type="spellStart"/>
-      <w:r>
-        <w:t>hardcoded</w:t>
-      </w:r>
-      <w:proofErr w:type="spellEnd"/>
-      <w:r>
-        <w:t xml:space="preserve"> koder, som kun skal være kendt af brugeren af systemet. Begge koder skal indtastes korrekt på kodelåsen, som først verificerer kode 1 og derefter kode 2.</w:t>
+        <w:t>Kodelåsen er programmeret i faget ”Digital System Design”. Kodelåsen har to hardcoded koder, som kun skal være kendt af brugeren af systemet. Begge koder skal indtastes korrekt på kodelåsen, som først verificerer kode 1 og derefter kode 2.</w:t>
       </w:r>
       <w:r>
         <w:t xml:space="preserve"> </w:t>
       </w:r>
       <w:r>
-        <w:t>Når begge koder er indtaste korrekt går kodelåsen i tilstanden ”</w:t>
-      </w:r>
-      <w:proofErr w:type="spellStart"/>
-      <w:r>
-        <w:t>unlocked</w:t>
-      </w:r>
-      <w:proofErr w:type="spellEnd"/>
-      <w:r>
-        <w:t>”.</w:t>
-      </w:r>
-      <w:r>
-        <w:t xml:space="preserve"> </w:t>
-      </w:r>
-      <w:r>
-        <w:t>Man har i alt tre forsøg til at taste begge koder rigtigt. Bliver koderne tastet forkert tre gange går kodelåsen i tilstanden ”</w:t>
-      </w:r>
-      <w:proofErr w:type="spellStart"/>
-      <w:r>
-        <w:t>permanently</w:t>
-      </w:r>
-      <w:proofErr w:type="spellEnd"/>
-      <w:r>
-        <w:t xml:space="preserve"> </w:t>
-      </w:r>
-      <w:proofErr w:type="spellStart"/>
-      <w:r>
-        <w:t>locked</w:t>
-      </w:r>
-      <w:proofErr w:type="spellEnd"/>
-      <w:r>
-        <w:t>”. Så længe kodelåsen er i tilstanden ”</w:t>
-      </w:r>
-      <w:proofErr w:type="spellStart"/>
-      <w:r>
-        <w:t>locked</w:t>
-      </w:r>
-      <w:proofErr w:type="spellEnd"/>
-      <w:r>
-        <w:t>” lyser en grøn LED, og det er ikke muligt at ændre på indstillingerne på styreboksen.</w:t>
+        <w:t>Når begge koder er indtaste</w:t>
+      </w:r>
+      <w:r>
+        <w:t>t</w:t>
+      </w:r>
+      <w:r>
+        <w:t xml:space="preserve"> korrekt går kodelåsen i tilstanden ”unlocked”. </w:t>
+      </w:r>
+      <w:r>
+        <w:t>Man har i alt tre forsøg til at taste begge koder rigtigt. Bliver koderne tastet forkert tre gange går kodelåsen i tilstanden ”permanently locked”. Så længe kodelåsen er i tilstanden ”locked” lyser en grøn LED, og det er ikke muligt at ændre på indstillingerne på styreboksen.</w:t>
       </w:r>
       <w:r>
         <w:t xml:space="preserve"> </w:t>
       </w:r>
     </w:p>
     <w:p>
+      <w:r>
+        <w:t>Koden er skrevet i VHDL og er lavet som en Mealy-Moore state machine</w:t>
+      </w:r>
+      <w:r>
+        <w:t>.</w:t>
+      </w:r>
       <w:bookmarkStart w:id="0" w:name="_GoBack"/>
       <w:bookmarkEnd w:id="0"/>
-      <w:r>
-        <w:t xml:space="preserve">Koden er skrevet i VHDL og er lavet som en </w:t>
-      </w:r>
-      <w:proofErr w:type="spellStart"/>
-      <w:r>
-        <w:t>Mealy</w:t>
-      </w:r>
-      <w:proofErr w:type="spellEnd"/>
-      <w:r>
-        <w:t xml:space="preserve">-Moore </w:t>
-      </w:r>
-      <w:proofErr w:type="spellStart"/>
-      <w:r>
-        <w:t>state</w:t>
-      </w:r>
-      <w:proofErr w:type="spellEnd"/>
-      <w:r>
-        <w:t xml:space="preserve"> </w:t>
-      </w:r>
-      <w:proofErr w:type="spellStart"/>
-      <w:r>
-        <w:t>machine</w:t>
-      </w:r>
-      <w:proofErr w:type="spellEnd"/>
-      <w:r>
-        <w:t>.</w:t>
-      </w:r>
     </w:p>
     <w:p/>
     <w:p/>
@@ -117,7 +59,7 @@
 </file>
 
 <file path=word/styles.xml><?xml version="1.0" encoding="utf-8"?>
-<w:styles xmlns:mc="http://schemas.openxmlformats.org/markup-compatibility/2006" xmlns:r="http://schemas.openxmlformats.org/officeDocument/2006/relationships" xmlns:w="http://schemas.openxmlformats.org/wordprocessingml/2006/main" xmlns:w14="http://schemas.microsoft.com/office/word/2010/wordml" xmlns:w15="http://schemas.microsoft.com/office/word/2012/wordml" xmlns:w16se="http://schemas.microsoft.com/office/word/2015/wordml/symex" mc:Ignorable="w14 w15 w16se">
+<w:styles xmlns:mc="http://schemas.openxmlformats.org/markup-compatibility/2006" xmlns:r="http://schemas.openxmlformats.org/officeDocument/2006/relationships" xmlns:w="http://schemas.openxmlformats.org/wordprocessingml/2006/main" xmlns:w14="http://schemas.microsoft.com/office/word/2010/wordml" xmlns:w15="http://schemas.microsoft.com/office/word/2012/wordml" mc:Ignorable="w14 w15">
   <w:docDefaults>
     <w:rPrDefault>
       <w:rPr>
@@ -510,11 +452,11 @@
     <w:name w:val="Normal"/>
     <w:qFormat/>
   </w:style>
-  <w:style w:type="paragraph" w:styleId="Overskrift2">
+  <w:style w:type="paragraph" w:styleId="Heading2">
     <w:name w:val="heading 2"/>
     <w:basedOn w:val="Normal"/>
     <w:next w:val="Normal"/>
-    <w:link w:val="Overskrift2Tegn"/>
+    <w:link w:val="Heading2Char"/>
     <w:uiPriority w:val="9"/>
     <w:unhideWhenUsed/>
     <w:qFormat/>
@@ -532,13 +474,13 @@
       <w:szCs w:val="26"/>
     </w:rPr>
   </w:style>
-  <w:style w:type="character" w:default="1" w:styleId="Standardskrifttypeiafsnit">
+  <w:style w:type="character" w:default="1" w:styleId="DefaultParagraphFont">
     <w:name w:val="Default Paragraph Font"/>
     <w:uiPriority w:val="1"/>
     <w:semiHidden/>
     <w:unhideWhenUsed/>
   </w:style>
-  <w:style w:type="table" w:default="1" w:styleId="Tabel-Normal">
+  <w:style w:type="table" w:default="1" w:styleId="TableNormal">
     <w:name w:val="Normal Table"/>
     <w:uiPriority w:val="99"/>
     <w:semiHidden/>
@@ -553,16 +495,16 @@
       </w:tblCellMar>
     </w:tblPr>
   </w:style>
-  <w:style w:type="numbering" w:default="1" w:styleId="Ingenoversigt">
+  <w:style w:type="numbering" w:default="1" w:styleId="NoList">
     <w:name w:val="No List"/>
     <w:uiPriority w:val="99"/>
     <w:semiHidden/>
     <w:unhideWhenUsed/>
   </w:style>
-  <w:style w:type="character" w:customStyle="1" w:styleId="Overskrift2Tegn">
-    <w:name w:val="Overskrift 2 Tegn"/>
-    <w:basedOn w:val="Standardskrifttypeiafsnit"/>
-    <w:link w:val="Overskrift2"/>
+  <w:style w:type="character" w:customStyle="1" w:styleId="Heading2Char">
+    <w:name w:val="Heading 2 Char"/>
+    <w:basedOn w:val="DefaultParagraphFont"/>
+    <w:link w:val="Heading2"/>
     <w:uiPriority w:val="9"/>
     <w:rsid w:val="007E06E4"/>
     <w:rPr>

</xml_diff>

<commit_message>
opdateret efter Anders ønske
</commit_message>
<xml_diff>
--- a/Rapport/Design, implementering og test SW Kodelås (Læs korrektur).docx
+++ b/Rapport/Design, implementering og test SW Kodelås (Læs korrektur).docx
@@ -1,10 +1,10 @@
 
 <file path=word/document.xml><?xml version="1.0" encoding="utf-8"?>
-<w:document xmlns:wpc="http://schemas.microsoft.com/office/word/2010/wordprocessingCanvas" xmlns:mc="http://schemas.openxmlformats.org/markup-compatibility/2006" xmlns:o="urn:schemas-microsoft-com:office:office" xmlns:r="http://schemas.openxmlformats.org/officeDocument/2006/relationships" xmlns:m="http://schemas.openxmlformats.org/officeDocument/2006/math" xmlns:v="urn:schemas-microsoft-com:vml" xmlns:wp14="http://schemas.microsoft.com/office/word/2010/wordprocessingDrawing" xmlns:wp="http://schemas.openxmlformats.org/drawingml/2006/wordprocessingDrawing" xmlns:w10="urn:schemas-microsoft-com:office:word" xmlns:w="http://schemas.openxmlformats.org/wordprocessingml/2006/main" xmlns:w14="http://schemas.microsoft.com/office/word/2010/wordml" xmlns:w15="http://schemas.microsoft.com/office/word/2012/wordml" xmlns:wpg="http://schemas.microsoft.com/office/word/2010/wordprocessingGroup" xmlns:wpi="http://schemas.microsoft.com/office/word/2010/wordprocessingInk" xmlns:wne="http://schemas.microsoft.com/office/word/2006/wordml" xmlns:wps="http://schemas.microsoft.com/office/word/2010/wordprocessingShape" mc:Ignorable="w14 w15 wp14">
+<w:document xmlns:wpc="http://schemas.microsoft.com/office/word/2010/wordprocessingCanvas" xmlns:cx="http://schemas.microsoft.com/office/drawing/2014/chartex" xmlns:cx1="http://schemas.microsoft.com/office/drawing/2015/9/8/chartex" xmlns:mc="http://schemas.openxmlformats.org/markup-compatibility/2006" xmlns:o="urn:schemas-microsoft-com:office:office" xmlns:r="http://schemas.openxmlformats.org/officeDocument/2006/relationships" xmlns:m="http://schemas.openxmlformats.org/officeDocument/2006/math" xmlns:v="urn:schemas-microsoft-com:vml" xmlns:wp14="http://schemas.microsoft.com/office/word/2010/wordprocessingDrawing" xmlns:wp="http://schemas.openxmlformats.org/drawingml/2006/wordprocessingDrawing" xmlns:w10="urn:schemas-microsoft-com:office:word" xmlns:w="http://schemas.openxmlformats.org/wordprocessingml/2006/main" xmlns:w14="http://schemas.microsoft.com/office/word/2010/wordml" xmlns:w15="http://schemas.microsoft.com/office/word/2012/wordml" xmlns:w16se="http://schemas.microsoft.com/office/word/2015/wordml/symex" xmlns:wpg="http://schemas.microsoft.com/office/word/2010/wordprocessingGroup" xmlns:wpi="http://schemas.microsoft.com/office/word/2010/wordprocessingInk" xmlns:wne="http://schemas.microsoft.com/office/word/2006/wordml" xmlns:wps="http://schemas.microsoft.com/office/word/2010/wordprocessingShape" mc:Ignorable="w14 w15 w16se wp14">
   <w:body>
     <w:p>
       <w:pPr>
-        <w:pStyle w:val="Heading2"/>
+        <w:pStyle w:val="Overskrift2"/>
       </w:pPr>
       <w:r>
         <w:t>Kodelås</w:t>
@@ -30,10 +30,64 @@
         <w:t xml:space="preserve"> korrekt går kodelåsen i tilstanden ”unlocked”. </w:t>
       </w:r>
       <w:r>
-        <w:t>Man har i alt tre forsøg til at taste begge koder rigtigt. Bliver koderne tastet forkert tre gange går kodelåsen i tilstanden ”permanently locked”. Så længe kodelåsen er i tilstanden ”locked” lyser en grøn LED, og det er ikke muligt at ændre på indstillingerne på styreboksen.</w:t>
-      </w:r>
+        <w:t>Man har i alt tre forsøg til at taste begge koder rigtigt. Bliver koderne tastet forkert tre gange går kodelåsen i tilstanden ”</w:t>
+      </w:r>
+      <w:proofErr w:type="spellStart"/>
+      <w:r>
+        <w:t>permanently</w:t>
+      </w:r>
+      <w:proofErr w:type="spellEnd"/>
       <w:r>
         <w:t xml:space="preserve"> </w:t>
+      </w:r>
+      <w:proofErr w:type="spellStart"/>
+      <w:r>
+        <w:t>locked</w:t>
+      </w:r>
+      <w:proofErr w:type="spellEnd"/>
+      <w:r>
+        <w:t>”.</w:t>
+      </w:r>
+      <w:r>
+        <w:t xml:space="preserve"> Kodelåsen viser vha. </w:t>
+      </w:r>
+      <w:proofErr w:type="spellStart"/>
+      <w:r>
+        <w:t>LED’er</w:t>
+      </w:r>
+      <w:proofErr w:type="spellEnd"/>
+      <w:r>
+        <w:t xml:space="preserve"> hvor mange forkerte forsøg ,</w:t>
+      </w:r>
+      <w:bookmarkStart w:id="0" w:name="_GoBack"/>
+      <w:bookmarkEnd w:id="0"/>
+      <w:r>
+        <w:t>der er brugt på indtastning af de to koder.</w:t>
+      </w:r>
+      <w:r>
+        <w:t xml:space="preserve"> Så længe kodelåsen er i tilstanden ”locked” lyser en grøn LED, og det er ikke muligt at ændre på indstillingerne på styreboksen.</w:t>
+      </w:r>
+      <w:r>
+        <w:t xml:space="preserve"> </w:t>
+      </w:r>
+      <w:r>
+        <w:t xml:space="preserve">Kodelåsen viser hvilken tilstand, </w:t>
+      </w:r>
+      <w:proofErr w:type="spellStart"/>
+      <w:r>
+        <w:t>statemachinen</w:t>
+      </w:r>
+      <w:proofErr w:type="spellEnd"/>
+      <w:r>
+        <w:t xml:space="preserve"> befinder sig i vha. </w:t>
+      </w:r>
+      <w:proofErr w:type="spellStart"/>
+      <w:r>
+        <w:t>LED’er</w:t>
+      </w:r>
+      <w:proofErr w:type="spellEnd"/>
+      <w:r>
+        <w:t xml:space="preserve">. </w:t>
       </w:r>
     </w:p>
     <w:p>
@@ -43,8 +97,6 @@
       <w:r>
         <w:t>.</w:t>
       </w:r>
-      <w:bookmarkStart w:id="0" w:name="_GoBack"/>
-      <w:bookmarkEnd w:id="0"/>
     </w:p>
     <w:p/>
     <w:p/>
@@ -59,7 +111,7 @@
 </file>
 
 <file path=word/styles.xml><?xml version="1.0" encoding="utf-8"?>
-<w:styles xmlns:mc="http://schemas.openxmlformats.org/markup-compatibility/2006" xmlns:r="http://schemas.openxmlformats.org/officeDocument/2006/relationships" xmlns:w="http://schemas.openxmlformats.org/wordprocessingml/2006/main" xmlns:w14="http://schemas.microsoft.com/office/word/2010/wordml" xmlns:w15="http://schemas.microsoft.com/office/word/2012/wordml" mc:Ignorable="w14 w15">
+<w:styles xmlns:mc="http://schemas.openxmlformats.org/markup-compatibility/2006" xmlns:r="http://schemas.openxmlformats.org/officeDocument/2006/relationships" xmlns:w="http://schemas.openxmlformats.org/wordprocessingml/2006/main" xmlns:w14="http://schemas.microsoft.com/office/word/2010/wordml" xmlns:w15="http://schemas.microsoft.com/office/word/2012/wordml" xmlns:w16se="http://schemas.microsoft.com/office/word/2015/wordml/symex" mc:Ignorable="w14 w15 w16se">
   <w:docDefaults>
     <w:rPrDefault>
       <w:rPr>
@@ -452,11 +504,11 @@
     <w:name w:val="Normal"/>
     <w:qFormat/>
   </w:style>
-  <w:style w:type="paragraph" w:styleId="Heading2">
+  <w:style w:type="paragraph" w:styleId="Overskrift2">
     <w:name w:val="heading 2"/>
     <w:basedOn w:val="Normal"/>
     <w:next w:val="Normal"/>
-    <w:link w:val="Heading2Char"/>
+    <w:link w:val="Overskrift2Tegn"/>
     <w:uiPriority w:val="9"/>
     <w:unhideWhenUsed/>
     <w:qFormat/>
@@ -474,13 +526,13 @@
       <w:szCs w:val="26"/>
     </w:rPr>
   </w:style>
-  <w:style w:type="character" w:default="1" w:styleId="DefaultParagraphFont">
+  <w:style w:type="character" w:default="1" w:styleId="Standardskrifttypeiafsnit">
     <w:name w:val="Default Paragraph Font"/>
     <w:uiPriority w:val="1"/>
     <w:semiHidden/>
     <w:unhideWhenUsed/>
   </w:style>
-  <w:style w:type="table" w:default="1" w:styleId="TableNormal">
+  <w:style w:type="table" w:default="1" w:styleId="Tabel-Normal">
     <w:name w:val="Normal Table"/>
     <w:uiPriority w:val="99"/>
     <w:semiHidden/>
@@ -495,16 +547,16 @@
       </w:tblCellMar>
     </w:tblPr>
   </w:style>
-  <w:style w:type="numbering" w:default="1" w:styleId="NoList">
+  <w:style w:type="numbering" w:default="1" w:styleId="Ingenoversigt">
     <w:name w:val="No List"/>
     <w:uiPriority w:val="99"/>
     <w:semiHidden/>
     <w:unhideWhenUsed/>
   </w:style>
-  <w:style w:type="character" w:customStyle="1" w:styleId="Heading2Char">
-    <w:name w:val="Heading 2 Char"/>
-    <w:basedOn w:val="DefaultParagraphFont"/>
-    <w:link w:val="Heading2"/>
+  <w:style w:type="character" w:customStyle="1" w:styleId="Overskrift2Tegn">
+    <w:name w:val="Overskrift 2 Tegn"/>
+    <w:basedOn w:val="Standardskrifttypeiafsnit"/>
+    <w:link w:val="Overskrift2"/>
     <w:uiPriority w:val="9"/>
     <w:rsid w:val="007E06E4"/>
     <w:rPr>

</xml_diff>